<commit_message>
Updates to README_workflow* docs
</commit_message>
<xml_diff>
--- a/analysis-workflows/notebooks/README_workflow.docx
+++ b/analysis-workflows/notebooks/README_workflow.docx
@@ -26103,54 +26103,6 @@
           <w:rtl w:val="0"/>
         </w:rPr>
         <w:t xml:space="preserve">(16) Summary Findings and Recommendations</w:t>
-      </w:r>
-    </w:p>
-    <w:p>
-      <w:pPr>
-        <w:rPr>
-          <w:rFonts w:ascii="Helvetica Neue" w:cs="Helvetica Neue" w:eastAsia="Helvetica Neue" w:hAnsi="Helvetica Neue"/>
-          <w:b w:val="1"/>
-          <w:color w:val="455464"/>
-          <w:sz w:val="18"/>
-          <w:szCs w:val="18"/>
-          <w:highlight w:val="white"/>
-        </w:rPr>
-      </w:pPr>
-      <w:r>
-        <w:rPr>
-          <w:rFonts w:ascii="Helvetica Neue" w:cs="Helvetica Neue" w:eastAsia="Helvetica Neue" w:hAnsi="Helvetica Neue"/>
-          <w:b w:val="1"/>
-          <w:color w:val="455464"/>
-          <w:sz w:val="18"/>
-          <w:szCs w:val="18"/>
-          <w:highlight w:val="white"/>
-          <w:rtl w:val="0"/>
-        </w:rPr>
-        <w:t xml:space="preserve">Note that the Savio shared file system is not likely going to be faster than your personal computer for file operations. The advantage of using a cluster like Savio is the ability to run many tasks in parallel on the CPUs with high core count and even on multiple nodes at once.</w:t>
-      </w:r>
-    </w:p>
-    <w:p>
-      <w:pPr>
-        <w:rPr>
-          <w:rFonts w:ascii="Helvetica Neue" w:cs="Helvetica Neue" w:eastAsia="Helvetica Neue" w:hAnsi="Helvetica Neue"/>
-          <w:b w:val="1"/>
-          <w:color w:val="455464"/>
-          <w:sz w:val="18"/>
-          <w:szCs w:val="18"/>
-          <w:highlight w:val="white"/>
-        </w:rPr>
-      </w:pPr>
-      <w:r>
-        <w:rPr>
-          <w:rFonts w:ascii="Helvetica Neue" w:cs="Helvetica Neue" w:eastAsia="Helvetica Neue" w:hAnsi="Helvetica Neue"/>
-          <w:b w:val="1"/>
-          <w:color w:val="455464"/>
-          <w:sz w:val="18"/>
-          <w:szCs w:val="18"/>
-          <w:highlight w:val="white"/>
-          <w:rtl w:val="0"/>
-        </w:rPr>
-        <w:t xml:space="preserve">If your task is "I/O-bound", meaning more time is spent loading data from disk than is spent computing, then we might expect it to be slower on Savio than on your personal computer. To take advantage of Savio's resources, your task should be spending most of its time on parallel computation. If you have many tasks to do, you can even submit them all at once to Savio since we have hundreds of compute nodes available, and that may be faster than running them all sequentially.</w:t>
       </w:r>
     </w:p>
     <w:p>
@@ -27852,7 +27804,7 @@
 
 <file path=customXML/item1.xml><?xml version="1.0" encoding="utf-8"?>
 <go:gDocsCustomXmlDataStorage xmlns:go="http://customooxmlschemas.google.com/" xmlns:r="http://schemas.openxmlformats.org/officeDocument/2006/relationships">
-  <go:docsCustomData xmlns:go="http://customooxmlschemas.google.com/" roundtripDataSignature="AMtx7mgN+MRWzE5HmpWb60AhjNOf/b5O9Q==">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</go:docsCustomData>
+  <go:docsCustomData xmlns:go="http://customooxmlschemas.google.com/" roundtripDataSignature="AMtx7mgN+MRWzE5HmpWb60AhjNOf/b5O9Q==">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</go:docsCustomData>
 </go:gDocsCustomXmlDataStorage>
 </file>
 

</xml_diff>